<commit_message>
- Fixed some typos in tasks' descriptions
</commit_message>
<xml_diff>
--- a/Autumn/Common/Лабораторные работы.docx
+++ b/Autumn/Common/Лабораторные работы.docx
@@ -87,6 +87,8 @@
         </w:rPr>
         <w:t>Каждый запущенный экземпляр программы может подключаться к произвольному числу других пользователей в произвольный момент времени, и аналогично другие пользователи могут подключаться к нему. Сообщение, созданное одним из участников образовавшейся сети, должно быть передано всем текущим её участникам. Предусмотреть возможность существования циклов в топологии сети при передаче собщений.</w:t>
       </w:r>
+      <w:bookmarkStart w:id="0" w:name="_GoBack"/>
+      <w:bookmarkEnd w:id="0"/>
     </w:p>
     <w:p>
       <w:pPr>
@@ -410,7 +412,19 @@
         <w:rPr>
           <w:lang w:val="ru-RU"/>
         </w:rPr>
-        <w:t>По завершению всех процессов остановить удалить файберы (кроме основного) и корректно выйти из программы.</w:t>
+        <w:t xml:space="preserve">По завершению всех процессов удалить </w:t>
+      </w:r>
+      <w:r>
+        <w:rPr>
+          <w:lang w:val="ru-RU"/>
+        </w:rPr>
+        <w:t>все файберы кроме основного</w:t>
+      </w:r>
+      <w:r>
+        <w:rPr>
+          <w:lang w:val="ru-RU"/>
+        </w:rPr>
+        <w:t xml:space="preserve"> и корректно выйти из программы.</w:t>
       </w:r>
     </w:p>
     <w:p>
@@ -454,6 +468,12 @@
         </w:rPr>
         <w:t>Определить сложность его последовательной реализации</w:t>
       </w:r>
+      <w:r>
+        <w:rPr>
+          <w:lang w:val="ru-RU"/>
+        </w:rPr>
+        <w:t>;</w:t>
+      </w:r>
     </w:p>
     <w:p>
       <w:pPr>
@@ -471,6 +491,12 @@
         </w:rPr>
         <w:t>Предложить схему распараллеливания</w:t>
       </w:r>
+      <w:r>
+        <w:rPr>
+          <w:lang w:val="ru-RU"/>
+        </w:rPr>
+        <w:t>;</w:t>
+      </w:r>
     </w:p>
     <w:p>
       <w:pPr>
@@ -487,6 +513,12 @@
           <w:lang w:val="ru-RU"/>
         </w:rPr>
         <w:t>Описать её в виде графа «операции-операнды»</w:t>
+      </w:r>
+      <w:r>
+        <w:rPr>
+          <w:lang w:val="ru-RU"/>
+        </w:rPr>
+        <w:t>;</w:t>
       </w:r>
     </w:p>
     <w:p>
@@ -670,7 +702,14 @@
                   <w:rPr>
                     <w:rFonts w:ascii="Cambria Math" w:hAnsi="Cambria Math"/>
                   </w:rPr>
-                  <m:t>i=1</m:t>
+                  <m:t>i</m:t>
+                </m:r>
+                <m:r>
+                  <w:rPr>
+                    <w:rFonts w:ascii="Cambria Math" w:hAnsi="Cambria Math"/>
+                    <w:lang w:val="ru-RU"/>
+                  </w:rPr>
+                  <m:t>=1</m:t>
                 </m:r>
               </m:sub>
               <m:sup>
@@ -1182,7 +1221,6 @@
           <w:lang w:val="ru-RU"/>
         </w:rPr>
       </w:pPr>
-      <w:bookmarkStart w:id="0" w:name="_GoBack"/>
       <w:r>
         <w:rPr>
           <w:b/>
@@ -1233,7 +1271,6 @@
         </w:rPr>
         <w:t xml:space="preserve"> не принимаются.</w:t>
       </w:r>
-      <w:bookmarkEnd w:id="0"/>
     </w:p>
     <w:sectPr>
       <w:pgSz w:w="12240" w:h="15840"/>

</xml_diff>

<commit_message>
- Improved definition of a fiber
</commit_message>
<xml_diff>
--- a/Autumn/Common/Лабораторные работы.docx
+++ b/Autumn/Common/Лабораторные работы.docx
@@ -87,99 +87,126 @@
         </w:rPr>
         <w:t>Каждый запущенный экземпляр программы может подключаться к произвольному числу других пользователей в произвольный момент времени, и аналогично другие пользователи могут подключаться к нему. Сообщение, созданное одним из участников образовавшейся сети, должно быть передано всем текущим её участникам. Предусмотреть возможность существования циклов в топологии сети при передаче собщений.</w:t>
       </w:r>
+    </w:p>
+    <w:p>
+      <w:pPr>
+        <w:rPr>
+          <w:lang w:val="ru-RU"/>
+        </w:rPr>
+      </w:pPr>
+      <w:r>
+        <w:rPr>
+          <w:lang w:val="ru-RU"/>
+        </w:rPr>
+        <w:t xml:space="preserve">2: Написать программу на </w:t>
+      </w:r>
+      <w:r>
+        <w:t>WPF</w:t>
+      </w:r>
+      <w:r>
+        <w:rPr>
+          <w:lang w:val="ru-RU"/>
+        </w:rPr>
+        <w:t xml:space="preserve"> </w:t>
+      </w:r>
+      <w:r>
+        <w:rPr>
+          <w:lang w:val="ru-RU"/>
+        </w:rPr>
+        <w:t xml:space="preserve">или </w:t>
+      </w:r>
+      <w:r>
+        <w:t>WinForms</w:t>
+      </w:r>
+      <w:r>
+        <w:rPr>
+          <w:lang w:val="ru-RU"/>
+        </w:rPr>
+        <w:t xml:space="preserve">, которая позволяет загружать изображение, показывать его на форме и применить к нему произвольный фильтр с отображением результата. При этом степень готовности операции отображается на контроле вроде </w:t>
+      </w:r>
+      <w:proofErr w:type="spellStart"/>
+      <w:r>
+        <w:t>ProgressBar</w:t>
+      </w:r>
+      <w:proofErr w:type="spellEnd"/>
+      <w:r>
+        <w:rPr>
+          <w:lang w:val="ru-RU"/>
+        </w:rPr>
+        <w:t xml:space="preserve">. </w:t>
+      </w:r>
+      <w:r>
+        <w:rPr>
+          <w:lang w:val="ru-RU"/>
+        </w:rPr>
+        <w:t>Во время использования фильтра интерфейс должен быть отзывчивым, то есть, например, можно нажимать на кнопки.</w:t>
+      </w:r>
+    </w:p>
+    <w:p>
+      <w:pPr>
+        <w:rPr>
+          <w:rStyle w:val="PageNumber"/>
+          <w:lang w:val="ru-RU"/>
+        </w:rPr>
+      </w:pPr>
+      <w:r>
+        <w:rPr>
+          <w:lang w:val="ru-RU"/>
+        </w:rPr>
+        <w:t>3: Файбер</w:t>
+      </w:r>
+      <w:r>
+        <w:rPr>
+          <w:lang w:val="ru-RU"/>
+        </w:rPr>
+        <w:t>ы</w:t>
+      </w:r>
+      <w:r>
+        <w:rPr>
+          <w:lang w:val="ru-RU"/>
+        </w:rPr>
+        <w:t xml:space="preserve"> – это поток</w:t>
+      </w:r>
+      <w:r>
+        <w:rPr>
+          <w:lang w:val="ru-RU"/>
+        </w:rPr>
+        <w:t>и</w:t>
+      </w:r>
+      <w:r>
+        <w:rPr>
+          <w:lang w:val="ru-RU"/>
+        </w:rPr>
+        <w:t xml:space="preserve"> внутри потока</w:t>
+      </w:r>
+      <w:r>
+        <w:rPr>
+          <w:lang w:val="ru-RU"/>
+        </w:rPr>
+        <w:t>, которые надо переключать вручную (</w:t>
+      </w:r>
+      <w:hyperlink r:id="rId5" w:history="1">
+        <w:r>
+          <w:rPr>
+            <w:rStyle w:val="Hyperlink"/>
+            <w:lang w:val="ru-RU"/>
+          </w:rPr>
+          <w:t>https://msdn.microsoft.com/ru-ru/library/windows/desktop/ms682661%28v=vs.85%29.aspx</w:t>
+        </w:r>
+      </w:hyperlink>
       <w:bookmarkStart w:id="0" w:name="_GoBack"/>
       <w:bookmarkEnd w:id="0"/>
-    </w:p>
-    <w:p>
-      <w:pPr>
-        <w:rPr>
-          <w:lang w:val="ru-RU"/>
-        </w:rPr>
-      </w:pPr>
-      <w:r>
-        <w:rPr>
-          <w:lang w:val="ru-RU"/>
-        </w:rPr>
-        <w:t xml:space="preserve">2: Написать программу на </w:t>
-      </w:r>
-      <w:r>
-        <w:t>WPF</w:t>
-      </w:r>
-      <w:r>
-        <w:rPr>
-          <w:lang w:val="ru-RU"/>
-        </w:rPr>
-        <w:t xml:space="preserve"> </w:t>
-      </w:r>
-      <w:r>
-        <w:rPr>
-          <w:lang w:val="ru-RU"/>
-        </w:rPr>
-        <w:t xml:space="preserve">или </w:t>
-      </w:r>
-      <w:r>
-        <w:t>WinForms</w:t>
-      </w:r>
-      <w:r>
-        <w:rPr>
-          <w:lang w:val="ru-RU"/>
-        </w:rPr>
-        <w:t xml:space="preserve">, которая позволяет загружать изображение, показывать его на форме и применить к нему произвольный фильтр с отображением результата. При этом степень готовности операции отображается на контроле вроде </w:t>
-      </w:r>
-      <w:proofErr w:type="spellStart"/>
-      <w:r>
-        <w:t>ProgressBar</w:t>
-      </w:r>
-      <w:proofErr w:type="spellEnd"/>
-      <w:r>
-        <w:rPr>
-          <w:lang w:val="ru-RU"/>
-        </w:rPr>
-        <w:t xml:space="preserve">. </w:t>
-      </w:r>
-      <w:r>
-        <w:rPr>
-          <w:lang w:val="ru-RU"/>
-        </w:rPr>
-        <w:t>Во время использования фильтра интерфейс должен быть отзывчивым, то есть, например, можно нажимать на кнопки.</w:t>
-      </w:r>
-    </w:p>
-    <w:p>
-      <w:pPr>
-        <w:rPr>
-          <w:rStyle w:val="PageNumber"/>
-          <w:lang w:val="ru-RU"/>
-        </w:rPr>
-      </w:pPr>
-      <w:r>
-        <w:rPr>
-          <w:lang w:val="ru-RU"/>
-        </w:rPr>
-        <w:t>3: Файбер</w:t>
-      </w:r>
-      <w:r>
-        <w:rPr>
-          <w:lang w:val="ru-RU"/>
-        </w:rPr>
-        <w:t>ы</w:t>
-      </w:r>
-      <w:r>
-        <w:rPr>
-          <w:lang w:val="ru-RU"/>
-        </w:rPr>
-        <w:t xml:space="preserve"> – это поток</w:t>
-      </w:r>
-      <w:r>
-        <w:rPr>
-          <w:lang w:val="ru-RU"/>
-        </w:rPr>
-        <w:t>и</w:t>
-      </w:r>
-      <w:r>
-        <w:rPr>
-          <w:lang w:val="ru-RU"/>
-        </w:rPr>
-        <w:t xml:space="preserve"> внутри потока.</w:t>
+      <w:r>
+        <w:rPr>
+          <w:lang w:val="ru-RU"/>
+        </w:rPr>
+        <w:t>)</w:t>
+      </w:r>
+      <w:r>
+        <w:rPr>
+          <w:lang w:val="ru-RU"/>
+        </w:rPr>
+        <w:t>.</w:t>
       </w:r>
       <w:r>
         <w:rPr>
@@ -2336,6 +2363,17 @@
       <w:contextualSpacing/>
     </w:pPr>
   </w:style>
+  <w:style w:type="character" w:styleId="Hyperlink">
+    <w:name w:val="Hyperlink"/>
+    <w:basedOn w:val="DefaultParagraphFont"/>
+    <w:uiPriority w:val="99"/>
+    <w:unhideWhenUsed/>
+    <w:rsid w:val="009B5175"/>
+    <w:rPr>
+      <w:color w:val="0563C1" w:themeColor="hyperlink"/>
+      <w:u w:val="single"/>
+    </w:rPr>
+  </w:style>
 </w:styles>
 </file>
 

</xml_diff>

<commit_message>
- modified the last task's wording
</commit_message>
<xml_diff>
--- a/Autumn/Common/Лабораторные работы.docx
+++ b/Autumn/Common/Лабораторные работы.docx
@@ -185,17 +185,164 @@
         </w:rPr>
         <w:t>, которые надо переключать вручную (</w:t>
       </w:r>
-      <w:hyperlink r:id="rId5" w:history="1">
-        <w:r>
-          <w:rPr>
-            <w:rStyle w:val="Hyperlink"/>
-            <w:lang w:val="ru-RU"/>
-          </w:rPr>
-          <w:t>https://msdn.microsoft.com/ru-ru/library/windows/desktop/ms682661%28v=vs.85%29.aspx</w:t>
-        </w:r>
-      </w:hyperlink>
-      <w:bookmarkStart w:id="0" w:name="_GoBack"/>
-      <w:bookmarkEnd w:id="0"/>
+      <w:r>
+        <w:fldChar w:fldCharType="begin"/>
+      </w:r>
+      <w:r>
+        <w:rPr>
+          <w:lang w:val="ru-RU"/>
+        </w:rPr>
+        <w:instrText xml:space="preserve"> </w:instrText>
+      </w:r>
+      <w:r>
+        <w:instrText>HYPERLINK</w:instrText>
+      </w:r>
+      <w:r>
+        <w:rPr>
+          <w:lang w:val="ru-RU"/>
+        </w:rPr>
+        <w:instrText xml:space="preserve"> "</w:instrText>
+      </w:r>
+      <w:r>
+        <w:instrText>https</w:instrText>
+      </w:r>
+      <w:r>
+        <w:rPr>
+          <w:lang w:val="ru-RU"/>
+        </w:rPr>
+        <w:instrText>://</w:instrText>
+      </w:r>
+      <w:r>
+        <w:instrText>msdn</w:instrText>
+      </w:r>
+      <w:r>
+        <w:rPr>
+          <w:lang w:val="ru-RU"/>
+        </w:rPr>
+        <w:instrText>.</w:instrText>
+      </w:r>
+      <w:r>
+        <w:instrText>microsoft</w:instrText>
+      </w:r>
+      <w:r>
+        <w:rPr>
+          <w:lang w:val="ru-RU"/>
+        </w:rPr>
+        <w:instrText>.</w:instrText>
+      </w:r>
+      <w:r>
+        <w:instrText>com</w:instrText>
+      </w:r>
+      <w:r>
+        <w:rPr>
+          <w:lang w:val="ru-RU"/>
+        </w:rPr>
+        <w:instrText>/</w:instrText>
+      </w:r>
+      <w:r>
+        <w:instrText>ru</w:instrText>
+      </w:r>
+      <w:r>
+        <w:rPr>
+          <w:lang w:val="ru-RU"/>
+        </w:rPr>
+        <w:instrText>-</w:instrText>
+      </w:r>
+      <w:r>
+        <w:instrText>ru</w:instrText>
+      </w:r>
+      <w:r>
+        <w:rPr>
+          <w:lang w:val="ru-RU"/>
+        </w:rPr>
+        <w:instrText>/</w:instrText>
+      </w:r>
+      <w:r>
+        <w:instrText>library</w:instrText>
+      </w:r>
+      <w:r>
+        <w:rPr>
+          <w:lang w:val="ru-RU"/>
+        </w:rPr>
+        <w:instrText>/</w:instrText>
+      </w:r>
+      <w:r>
+        <w:instrText>windows</w:instrText>
+      </w:r>
+      <w:r>
+        <w:rPr>
+          <w:lang w:val="ru-RU"/>
+        </w:rPr>
+        <w:instrText>/</w:instrText>
+      </w:r>
+      <w:r>
+        <w:instrText>desktop</w:instrText>
+      </w:r>
+      <w:r>
+        <w:rPr>
+          <w:lang w:val="ru-RU"/>
+        </w:rPr>
+        <w:instrText>/</w:instrText>
+      </w:r>
+      <w:r>
+        <w:instrText>ms</w:instrText>
+      </w:r>
+      <w:r>
+        <w:rPr>
+          <w:lang w:val="ru-RU"/>
+        </w:rPr>
+        <w:instrText>682661%28</w:instrText>
+      </w:r>
+      <w:r>
+        <w:instrText>v</w:instrText>
+      </w:r>
+      <w:r>
+        <w:rPr>
+          <w:lang w:val="ru-RU"/>
+        </w:rPr>
+        <w:instrText>=</w:instrText>
+      </w:r>
+      <w:r>
+        <w:instrText>vs</w:instrText>
+      </w:r>
+      <w:r>
+        <w:rPr>
+          <w:lang w:val="ru-RU"/>
+        </w:rPr>
+        <w:instrText>.85%29</w:instrText>
+      </w:r>
+      <w:r>
+        <w:rPr>
+          <w:lang w:val="ru-RU"/>
+        </w:rPr>
+        <w:instrText>.</w:instrText>
+      </w:r>
+      <w:r>
+        <w:instrText>aspx</w:instrText>
+      </w:r>
+      <w:r>
+        <w:rPr>
+          <w:lang w:val="ru-RU"/>
+        </w:rPr>
+        <w:instrText xml:space="preserve">" </w:instrText>
+      </w:r>
+      <w:r>
+        <w:fldChar w:fldCharType="separate"/>
+      </w:r>
+      <w:r>
+        <w:rPr>
+          <w:rStyle w:val="Hyperlink"/>
+          <w:lang w:val="ru-RU"/>
+        </w:rPr>
+        <w:t>https://msdn.microsoft.com/ru-ru/library/windows/desktop/ms682661%28v=vs.85%29.aspx</w:t>
+      </w:r>
+      <w:r>
+        <w:rPr>
+          <w:rStyle w:val="Hyperlink"/>
+          <w:lang w:val="ru-RU"/>
+        </w:rPr>
+        <w:fldChar w:fldCharType="end"/>
+      </w:r>
       <w:r>
         <w:rPr>
           <w:lang w:val="ru-RU"/>
@@ -1168,7 +1315,19 @@
         <w:rPr>
           <w:lang w:val="ru-RU"/>
         </w:rPr>
-        <w:t xml:space="preserve">8: Реализовать веб-сервис из задачи 7 с применением </w:t>
+        <w:t xml:space="preserve">8: Реализовать </w:t>
+      </w:r>
+      <w:r>
+        <w:rPr>
+          <w:lang w:val="ru-RU"/>
+        </w:rPr>
+        <w:t>алгоритм</w:t>
+      </w:r>
+      <w:r>
+        <w:rPr>
+          <w:lang w:val="ru-RU"/>
+        </w:rPr>
+        <w:t xml:space="preserve"> из задачи 7 с применением </w:t>
       </w:r>
       <w:r>
         <w:t>MPI</w:t>
@@ -1207,25 +1366,21 @@
         <w:rPr>
           <w:lang w:val="ru-RU"/>
         </w:rPr>
-        <w:t xml:space="preserve">работают над частями одного запроса, а не над несколькими независимыми запросами. Предусмотреть корректное завершение сервиса без использования консоли (она плохо работает в </w:t>
-      </w:r>
-      <w:r>
-        <w:t>MPI</w:t>
-      </w:r>
-      <w:r>
-        <w:rPr>
-          <w:lang w:val="ru-RU"/>
-        </w:rPr>
-        <w:t>.</w:t>
-      </w:r>
-      <w:r>
-        <w:t>NET</w:t>
-      </w:r>
-      <w:r>
-        <w:rPr>
-          <w:lang w:val="ru-RU"/>
-        </w:rPr>
-        <w:t>)</w:t>
+        <w:t>работают над частями одного запроса</w:t>
+      </w:r>
+      <w:bookmarkStart w:id="0" w:name="_GoBack"/>
+      <w:bookmarkEnd w:id="0"/>
+      <w:r>
+        <w:rPr>
+          <w:lang w:val="ru-RU"/>
+        </w:rPr>
+        <w:t xml:space="preserve">. Предусмотреть корректное завершение </w:t>
+      </w:r>
+      <w:r>
+        <w:rPr>
+          <w:lang w:val="ru-RU"/>
+        </w:rPr>
+        <w:t>работы отдельных процессов</w:t>
       </w:r>
       <w:r>
         <w:rPr>

</xml_diff>

<commit_message>
- Added the final task and updated the list of questions
</commit_message>
<xml_diff>
--- a/Autumn/Common/Лабораторные работы.docx
+++ b/Autumn/Common/Лабораторные работы.docx
@@ -309,13 +309,7 @@
         <w:rPr>
           <w:lang w:val="ru-RU"/>
         </w:rPr>
-        <w:instrText>.85%29</w:instrText>
-      </w:r>
-      <w:r>
-        <w:rPr>
-          <w:lang w:val="ru-RU"/>
-        </w:rPr>
-        <w:instrText>.</w:instrText>
+        <w:instrText>.85%29.</w:instrText>
       </w:r>
       <w:r>
         <w:instrText>aspx</w:instrText>
@@ -1366,28 +1360,101 @@
         <w:rPr>
           <w:lang w:val="ru-RU"/>
         </w:rPr>
-        <w:t>работают над частями одного запроса</w:t>
+        <w:t xml:space="preserve">работают над частями одного запроса. Предусмотреть корректное завершение </w:t>
+      </w:r>
+      <w:r>
+        <w:rPr>
+          <w:lang w:val="ru-RU"/>
+        </w:rPr>
+        <w:t>работы отдельных процессов</w:t>
+      </w:r>
+      <w:r>
+        <w:rPr>
+          <w:lang w:val="ru-RU"/>
+        </w:rPr>
+        <w:t>.</w:t>
+      </w:r>
+    </w:p>
+    <w:p>
+      <w:pPr>
+        <w:rPr>
+          <w:lang w:val="ru-RU"/>
+        </w:rPr>
+      </w:pPr>
+      <w:r>
+        <w:rPr>
+          <w:lang w:val="ru-RU"/>
+        </w:rPr>
+        <w:t xml:space="preserve">9: </w:t>
+      </w:r>
+      <w:r>
+        <w:rPr>
+          <w:lang w:val="ru-RU"/>
+        </w:rPr>
+        <w:t>Реализовать алгоритм,</w:t>
+      </w:r>
+      <w:r>
+        <w:rPr>
+          <w:lang w:val="ru-RU"/>
+        </w:rPr>
+        <w:t xml:space="preserve"> считающ</w:t>
+      </w:r>
+      <w:r>
+        <w:rPr>
+          <w:lang w:val="ru-RU"/>
+        </w:rPr>
+        <w:t>ий</w:t>
+      </w:r>
+      <w:r>
+        <w:rPr>
+          <w:lang w:val="ru-RU"/>
+        </w:rPr>
+        <w:t xml:space="preserve"> факториал числа в 4 потоках</w:t>
+      </w:r>
+      <w:r>
+        <w:rPr>
+          <w:lang w:val="ru-RU"/>
+        </w:rPr>
+        <w:t>. А</w:t>
+      </w:r>
+      <w:r>
+        <w:rPr>
+          <w:lang w:val="ru-RU"/>
+        </w:rPr>
+        <w:t xml:space="preserve">лгоритм </w:t>
+      </w:r>
+      <w:r>
+        <w:rPr>
+          <w:lang w:val="ru-RU"/>
+        </w:rPr>
+        <w:t xml:space="preserve">должен быть реализован с использованием неблокирующей синхронизации по типу </w:t>
+      </w:r>
+      <w:r>
+        <w:rPr>
+          <w:lang w:val="ru-RU"/>
+        </w:rPr>
+        <w:t>“без ожидани</w:t>
+      </w:r>
+      <w:r>
+        <w:rPr>
+          <w:lang w:val="ru-RU"/>
+        </w:rPr>
+        <w:t>я</w:t>
+      </w:r>
+      <w:r>
+        <w:rPr>
+          <w:lang w:val="ru-RU"/>
+        </w:rPr>
+        <w:t>”</w:t>
+      </w:r>
+      <w:r>
+        <w:rPr>
+          <w:lang w:val="ru-RU"/>
+        </w:rPr>
+        <w:t>.</w:t>
       </w:r>
       <w:bookmarkStart w:id="0" w:name="_GoBack"/>
       <w:bookmarkEnd w:id="0"/>
-      <w:r>
-        <w:rPr>
-          <w:lang w:val="ru-RU"/>
-        </w:rPr>
-        <w:t xml:space="preserve">. Предусмотреть корректное завершение </w:t>
-      </w:r>
-      <w:r>
-        <w:rPr>
-          <w:lang w:val="ru-RU"/>
-        </w:rPr>
-        <w:t>работы отдельных процессов</w:t>
-      </w:r>
-      <w:r>
-        <w:rPr>
-          <w:lang w:val="ru-RU"/>
-        </w:rPr>
-        <w:t>.</w:t>
-      </w:r>
     </w:p>
     <w:p>
       <w:pPr>

</xml_diff>

<commit_message>
- refined task 3
</commit_message>
<xml_diff>
--- a/Autumn/Common/Лабораторные работы.docx
+++ b/Autumn/Common/Лабораторные работы.docx
@@ -1,6 +1,6 @@
 
 <file path=word/document.xml><?xml version="1.0" encoding="utf-8"?>
-<w:document xmlns:wpc="http://schemas.microsoft.com/office/word/2010/wordprocessingCanvas" xmlns:cx="http://schemas.microsoft.com/office/drawing/2014/chartex" xmlns:cx1="http://schemas.microsoft.com/office/drawing/2015/9/8/chartex" xmlns:cx2="http://schemas.microsoft.com/office/drawing/2015/10/21/chartex" xmlns:mc="http://schemas.openxmlformats.org/markup-compatibility/2006" xmlns:o="urn:schemas-microsoft-com:office:office" xmlns:r="http://schemas.openxmlformats.org/officeDocument/2006/relationships" xmlns:m="http://schemas.openxmlformats.org/officeDocument/2006/math" xmlns:v="urn:schemas-microsoft-com:vml" xmlns:wp14="http://schemas.microsoft.com/office/word/2010/wordprocessingDrawing" xmlns:wp="http://schemas.openxmlformats.org/drawingml/2006/wordprocessingDrawing" xmlns:w10="urn:schemas-microsoft-com:office:word" xmlns:w="http://schemas.openxmlformats.org/wordprocessingml/2006/main" xmlns:w14="http://schemas.microsoft.com/office/word/2010/wordml" xmlns:w15="http://schemas.microsoft.com/office/word/2012/wordml" xmlns:w16se="http://schemas.microsoft.com/office/word/2015/wordml/symex" xmlns:wpg="http://schemas.microsoft.com/office/word/2010/wordprocessingGroup" xmlns:wpi="http://schemas.microsoft.com/office/word/2010/wordprocessingInk" xmlns:wne="http://schemas.microsoft.com/office/word/2006/wordml" xmlns:wps="http://schemas.microsoft.com/office/word/2010/wordprocessingShape" mc:Ignorable="w14 w15 w16se wp14">
+<w:document xmlns:wpc="http://schemas.microsoft.com/office/word/2010/wordprocessingCanvas" xmlns:mc="http://schemas.openxmlformats.org/markup-compatibility/2006" xmlns:o="urn:schemas-microsoft-com:office:office" xmlns:r="http://schemas.openxmlformats.org/officeDocument/2006/relationships" xmlns:m="http://schemas.openxmlformats.org/officeDocument/2006/math" xmlns:v="urn:schemas-microsoft-com:vml" xmlns:wp14="http://schemas.microsoft.com/office/word/2010/wordprocessingDrawing" xmlns:wp="http://schemas.openxmlformats.org/drawingml/2006/wordprocessingDrawing" xmlns:w10="urn:schemas-microsoft-com:office:word" xmlns:w="http://schemas.openxmlformats.org/wordprocessingml/2006/main" xmlns:w14="http://schemas.microsoft.com/office/word/2010/wordml" xmlns:w15="http://schemas.microsoft.com/office/word/2012/wordml" xmlns:wpg="http://schemas.microsoft.com/office/word/2010/wordprocessingGroup" xmlns:wpi="http://schemas.microsoft.com/office/word/2010/wordprocessingInk" xmlns:wne="http://schemas.microsoft.com/office/word/2006/wordml" xmlns:wps="http://schemas.microsoft.com/office/word/2010/wordprocessingShape" mc:Ignorable="w14 w15 wp14">
   <w:body>
     <w:p>
       <w:pPr>
@@ -190,11 +190,9 @@
         </w:rPr>
         <w:t xml:space="preserve">Примеры таких файлов приложены в соответствующих папках в </w:t>
       </w:r>
-      <w:proofErr w:type="spellStart"/>
       <w:r>
         <w:t>Git</w:t>
       </w:r>
-      <w:proofErr w:type="spellEnd"/>
       <w:r>
         <w:rPr>
           <w:lang w:val="ru-RU"/>
@@ -450,161 +448,15 @@
         </w:rPr>
         <w:t>, которые надо переключать вручную (</w:t>
       </w:r>
-      <w:r>
-        <w:fldChar w:fldCharType="begin"/>
-      </w:r>
-      <w:r>
-        <w:rPr>
-          <w:lang w:val="ru-RU"/>
-        </w:rPr>
-        <w:instrText xml:space="preserve"> </w:instrText>
-      </w:r>
-      <w:r>
-        <w:instrText>HYPERLINK</w:instrText>
-      </w:r>
-      <w:r>
-        <w:rPr>
-          <w:lang w:val="ru-RU"/>
-        </w:rPr>
-        <w:instrText xml:space="preserve"> "</w:instrText>
-      </w:r>
-      <w:r>
-        <w:instrText>https</w:instrText>
-      </w:r>
-      <w:r>
-        <w:rPr>
-          <w:lang w:val="ru-RU"/>
-        </w:rPr>
-        <w:instrText>://</w:instrText>
-      </w:r>
-      <w:r>
-        <w:instrText>msdn</w:instrText>
-      </w:r>
-      <w:r>
-        <w:rPr>
-          <w:lang w:val="ru-RU"/>
-        </w:rPr>
-        <w:instrText>.</w:instrText>
-      </w:r>
-      <w:r>
-        <w:instrText>microsoft</w:instrText>
-      </w:r>
-      <w:r>
-        <w:rPr>
-          <w:lang w:val="ru-RU"/>
-        </w:rPr>
-        <w:instrText>.</w:instrText>
-      </w:r>
-      <w:r>
-        <w:instrText>com</w:instrText>
-      </w:r>
-      <w:r>
-        <w:rPr>
-          <w:lang w:val="ru-RU"/>
-        </w:rPr>
-        <w:instrText>/</w:instrText>
-      </w:r>
-      <w:r>
-        <w:instrText>ru</w:instrText>
-      </w:r>
-      <w:r>
-        <w:rPr>
-          <w:lang w:val="ru-RU"/>
-        </w:rPr>
-        <w:instrText>-</w:instrText>
-      </w:r>
-      <w:r>
-        <w:instrText>ru</w:instrText>
-      </w:r>
-      <w:r>
-        <w:rPr>
-          <w:lang w:val="ru-RU"/>
-        </w:rPr>
-        <w:instrText>/</w:instrText>
-      </w:r>
-      <w:r>
-        <w:instrText>library</w:instrText>
-      </w:r>
-      <w:r>
-        <w:rPr>
-          <w:lang w:val="ru-RU"/>
-        </w:rPr>
-        <w:instrText>/</w:instrText>
-      </w:r>
-      <w:r>
-        <w:instrText>win</w:instrText>
-      </w:r>
-      <w:r>
-        <w:instrText>dows</w:instrText>
-      </w:r>
-      <w:r>
-        <w:rPr>
-          <w:lang w:val="ru-RU"/>
-        </w:rPr>
-        <w:instrText>/</w:instrText>
-      </w:r>
-      <w:r>
-        <w:instrText>desktop</w:instrText>
-      </w:r>
-      <w:r>
-        <w:rPr>
-          <w:lang w:val="ru-RU"/>
-        </w:rPr>
-        <w:instrText>/</w:instrText>
-      </w:r>
-      <w:r>
-        <w:instrText>ms</w:instrText>
-      </w:r>
-      <w:r>
-        <w:rPr>
-          <w:lang w:val="ru-RU"/>
-        </w:rPr>
-        <w:instrText>682661%28</w:instrText>
-      </w:r>
-      <w:r>
-        <w:instrText>v</w:instrText>
-      </w:r>
-      <w:r>
-        <w:rPr>
-          <w:lang w:val="ru-RU"/>
-        </w:rPr>
-        <w:instrText>=</w:instrText>
-      </w:r>
-      <w:r>
-        <w:instrText>vs</w:instrText>
-      </w:r>
-      <w:r>
-        <w:rPr>
-          <w:lang w:val="ru-RU"/>
-        </w:rPr>
-        <w:instrText>.85%29.</w:instrText>
-      </w:r>
-      <w:r>
-        <w:instrText>aspx</w:instrText>
-      </w:r>
-      <w:r>
-        <w:rPr>
-          <w:lang w:val="ru-RU"/>
-        </w:rPr>
-        <w:instrText xml:space="preserve">" </w:instrText>
-      </w:r>
-      <w:r>
-        <w:fldChar w:fldCharType="separate"/>
-      </w:r>
-      <w:r>
-        <w:rPr>
-          <w:rStyle w:val="Hyperlink"/>
-          <w:lang w:val="ru-RU"/>
-        </w:rPr>
-        <w:t>https://msdn.microsoft.com/ru-ru/library/windows/desktop/ms682661%28v=vs.85%29.aspx</w:t>
-      </w:r>
-      <w:r>
-        <w:rPr>
-          <w:rStyle w:val="Hyperlink"/>
-          <w:lang w:val="ru-RU"/>
-        </w:rPr>
-        <w:fldChar w:fldCharType="end"/>
-      </w:r>
+      <w:hyperlink r:id="rId5" w:history="1">
+        <w:r>
+          <w:rPr>
+            <w:rStyle w:val="Hyperlink"/>
+            <w:lang w:val="ru-RU"/>
+          </w:rPr>
+          <w:t>https://msdn.microsoft.com/ru-ru/library/windows/desktop/ms682661%28v=vs.85%29.aspx</w:t>
+        </w:r>
+      </w:hyperlink>
       <w:r>
         <w:rPr>
           <w:lang w:val="ru-RU"/>
@@ -638,14 +490,12 @@
         </w:rPr>
         <w:t xml:space="preserve">. </w:t>
       </w:r>
-      <w:proofErr w:type="spellStart"/>
       <w:r>
         <w:rPr>
           <w:rStyle w:val="PageNumber"/>
         </w:rPr>
         <w:t>ProcessManagerFramework</w:t>
       </w:r>
-      <w:proofErr w:type="spellEnd"/>
       <w:r>
         <w:rPr>
           <w:rStyle w:val="PageNumber"/>
@@ -653,14 +503,12 @@
         </w:rPr>
         <w:t>.</w:t>
       </w:r>
-      <w:proofErr w:type="spellStart"/>
       <w:r>
         <w:rPr>
           <w:rStyle w:val="PageNumber"/>
         </w:rPr>
         <w:t>cs</w:t>
       </w:r>
-      <w:proofErr w:type="spellEnd"/>
       <w:r>
         <w:rPr>
           <w:rStyle w:val="PageNumber"/>
@@ -717,14 +565,12 @@
         </w:rPr>
         <w:t xml:space="preserve">и ранних </w:t>
       </w:r>
-      <w:proofErr w:type="spellStart"/>
       <w:r>
         <w:rPr>
           <w:rStyle w:val="PageNumber"/>
         </w:rPr>
         <w:t>MacOS</w:t>
       </w:r>
-      <w:proofErr w:type="spellEnd"/>
       <w:r>
         <w:rPr>
           <w:rStyle w:val="PageNumber"/>
@@ -892,6 +738,20 @@
         <w:rPr>
           <w:lang w:val="ru-RU"/>
         </w:rPr>
+        <w:t>(буфер не имеет верхней границы</w:t>
+      </w:r>
+      <w:bookmarkStart w:id="0" w:name="_GoBack"/>
+      <w:bookmarkEnd w:id="0"/>
+      <w:r>
+        <w:rPr>
+          <w:lang w:val="ru-RU"/>
+        </w:rPr>
+        <w:t xml:space="preserve">) </w:t>
+      </w:r>
+      <w:r>
+        <w:rPr>
+          <w:lang w:val="ru-RU"/>
+        </w:rPr>
         <w:t>с указанным средством синхронизации:</w:t>
       </w:r>
     </w:p>
@@ -1064,11 +924,9 @@
         </w:rPr>
         <w:t xml:space="preserve">: Реализовать объект </w:t>
       </w:r>
-      <w:proofErr w:type="spellStart"/>
       <w:r>
         <w:t>ThreadPool</w:t>
       </w:r>
-      <w:proofErr w:type="spellEnd"/>
       <w:r>
         <w:rPr>
           <w:lang w:val="ru-RU"/>
@@ -1087,11 +945,9 @@
         </w:rPr>
         <w:t xml:space="preserve">нестатического метода </w:t>
       </w:r>
-      <w:proofErr w:type="spellStart"/>
       <w:r>
         <w:t>Enqueue</w:t>
       </w:r>
-      <w:proofErr w:type="spellEnd"/>
       <w:r>
         <w:rPr>
           <w:lang w:val="ru-RU"/>
@@ -1122,11 +978,9 @@
         </w:rPr>
         <w:t xml:space="preserve"> Класс должен быть унаследован от интерфейса </w:t>
       </w:r>
-      <w:proofErr w:type="spellStart"/>
       <w:r>
         <w:t>IDisposable</w:t>
       </w:r>
-      <w:proofErr w:type="spellEnd"/>
       <w:r>
         <w:rPr>
           <w:lang w:val="ru-RU"/>
@@ -1182,11 +1036,9 @@
         </w:rPr>
         <w:t xml:space="preserve"> сделать две различных по схеме распараллеливания реализации интерфейса </w:t>
       </w:r>
-      <w:proofErr w:type="spellStart"/>
       <w:r>
         <w:t>IArraySum</w:t>
       </w:r>
-      <w:proofErr w:type="spellEnd"/>
       <w:r>
         <w:rPr>
           <w:lang w:val="ru-RU"/>
@@ -1196,13 +1048,8 @@
     </w:p>
     <w:p>
       <w:r>
-        <w:t xml:space="preserve">public interface </w:t>
-      </w:r>
-      <w:proofErr w:type="spellStart"/>
-      <w:r>
-        <w:t>IArraySum</w:t>
-      </w:r>
-      <w:proofErr w:type="spellEnd"/>
+        <w:t>public interface IArraySum</w:t>
+      </w:r>
     </w:p>
     <w:p>
       <w:r>
@@ -1212,12 +1059,8 @@
     <w:p>
       <w:r>
         <w:tab/>
-      </w:r>
-      <w:proofErr w:type="spellStart"/>
-      <w:r>
         <w:t>int</w:t>
       </w:r>
-      <w:proofErr w:type="spellEnd"/>
       <w:r>
         <w:t xml:space="preserve"> </w:t>
       </w:r>
@@ -1227,18 +1070,11 @@
       <w:r>
         <w:t>(</w:t>
       </w:r>
-      <w:proofErr w:type="spellStart"/>
-      <w:proofErr w:type="gramStart"/>
       <w:r>
         <w:t>int</w:t>
       </w:r>
-      <w:proofErr w:type="spellEnd"/>
-      <w:r>
-        <w:t>[</w:t>
-      </w:r>
-      <w:proofErr w:type="gramEnd"/>
-      <w:r>
-        <w:t xml:space="preserve">] </w:t>
+      <w:r>
+        <w:t xml:space="preserve">[] </w:t>
       </w:r>
       <w:r>
         <w:t>a</w:t>
@@ -1248,15 +1084,7 @@
       </w:r>
     </w:p>
     <w:p>
-      <w:pPr>
-        <w:rPr>
-          <w:lang w:val="ru-RU"/>
-        </w:rPr>
-      </w:pPr>
-      <w:r>
-        <w:rPr>
-          <w:lang w:val="ru-RU"/>
-        </w:rPr>
+      <w:r>
         <w:t>}</w:t>
       </w:r>
     </w:p>
@@ -1476,11 +1304,9 @@
         </w:rPr>
         <w:t xml:space="preserve"> </w:t>
       </w:r>
-      <w:proofErr w:type="spellStart"/>
       <w:r>
         <w:t>IExamSystem</w:t>
       </w:r>
-      <w:proofErr w:type="spellEnd"/>
     </w:p>
     <w:p>
       <w:r>
@@ -1493,31 +1319,7 @@
       </w:pPr>
       <w:r>
         <w:lastRenderedPageBreak/>
-        <w:t xml:space="preserve">public void </w:t>
-      </w:r>
-      <w:proofErr w:type="gramStart"/>
-      <w:r>
-        <w:t>Add(</w:t>
-      </w:r>
-      <w:proofErr w:type="gramEnd"/>
-      <w:r>
-        <w:t xml:space="preserve">long </w:t>
-      </w:r>
-      <w:proofErr w:type="spellStart"/>
-      <w:r>
-        <w:t>studentId</w:t>
-      </w:r>
-      <w:proofErr w:type="spellEnd"/>
-      <w:r>
-        <w:t xml:space="preserve">, long </w:t>
-      </w:r>
-      <w:proofErr w:type="spellStart"/>
-      <w:r>
-        <w:t>courseId</w:t>
-      </w:r>
-      <w:proofErr w:type="spellEnd"/>
-      <w:r>
-        <w:t>);</w:t>
+        <w:t>public void Add(long studentId, long courseId);</w:t>
       </w:r>
     </w:p>
     <w:p>
@@ -1525,31 +1327,7 @@
         <w:ind w:firstLine="720"/>
       </w:pPr>
       <w:r>
-        <w:t xml:space="preserve">public void </w:t>
-      </w:r>
-      <w:proofErr w:type="gramStart"/>
-      <w:r>
-        <w:t>Remove(</w:t>
-      </w:r>
-      <w:proofErr w:type="gramEnd"/>
-      <w:r>
-        <w:t xml:space="preserve">long </w:t>
-      </w:r>
-      <w:proofErr w:type="spellStart"/>
-      <w:r>
-        <w:t>studentId</w:t>
-      </w:r>
-      <w:proofErr w:type="spellEnd"/>
-      <w:r>
-        <w:t xml:space="preserve">, long </w:t>
-      </w:r>
-      <w:proofErr w:type="spellStart"/>
-      <w:r>
-        <w:t>courseId</w:t>
-      </w:r>
-      <w:proofErr w:type="spellEnd"/>
-      <w:r>
-        <w:t>);</w:t>
+        <w:t>public void Remove(long studentId, long courseId);</w:t>
       </w:r>
     </w:p>
     <w:p>
@@ -1557,128 +1335,94 @@
         <w:ind w:firstLine="720"/>
       </w:pPr>
       <w:r>
-        <w:t xml:space="preserve">public </w:t>
-      </w:r>
-      <w:proofErr w:type="spellStart"/>
-      <w:r>
-        <w:t>bool</w:t>
-      </w:r>
-      <w:proofErr w:type="spellEnd"/>
-      <w:r>
+        <w:t>public bool Contains(long studentId, long courseId)</w:t>
+      </w:r>
+      <w:r>
+        <w:t>;</w:t>
+      </w:r>
+    </w:p>
+    <w:p>
+      <w:pPr>
+        <w:rPr>
+          <w:lang w:val="ru-RU"/>
+        </w:rPr>
+      </w:pPr>
+      <w:r>
+        <w:rPr>
+          <w:lang w:val="ru-RU"/>
+        </w:rPr>
+        <w:t>}</w:t>
+      </w:r>
+    </w:p>
+    <w:p>
+      <w:pPr>
+        <w:rPr>
+          <w:lang w:val="ru-RU"/>
+        </w:rPr>
+      </w:pPr>
+      <w:r>
+        <w:rPr>
+          <w:lang w:val="ru-RU"/>
+        </w:rPr>
+        <w:t xml:space="preserve">Предложить две различные реализации указанного интерфейса с различными подходами к </w:t>
+      </w:r>
+      <w:r>
+        <w:rPr>
+          <w:lang w:val="ru-RU"/>
+        </w:rPr>
+        <w:t xml:space="preserve">организации взаимодействия между потоками. Сравнить их быстродействие из соотношения, что 90% всех вызовов – </w:t>
+      </w:r>
+      <w:r>
+        <w:t>Contains</w:t>
+      </w:r>
+      <w:r>
+        <w:rPr>
+          <w:lang w:val="ru-RU"/>
+        </w:rPr>
+        <w:t xml:space="preserve">, </w:t>
+      </w:r>
+      <w:r>
+        <w:rPr>
+          <w:lang w:val="ru-RU"/>
+        </w:rPr>
+        <w:t xml:space="preserve">9% - </w:t>
+      </w:r>
+      <w:r>
+        <w:t>Add</w:t>
+      </w:r>
+      <w:r>
+        <w:rPr>
+          <w:lang w:val="ru-RU"/>
+        </w:rPr>
+        <w:t xml:space="preserve">, </w:t>
+      </w:r>
+      <w:r>
+        <w:rPr>
+          <w:lang w:val="ru-RU"/>
+        </w:rPr>
+        <w:t xml:space="preserve">1% - </w:t>
+      </w:r>
+      <w:r>
+        <w:t>Remove</w:t>
+      </w:r>
+      <w:r>
+        <w:rPr>
+          <w:lang w:val="ru-RU"/>
+        </w:rPr>
+        <w:t>.</w:t>
+      </w:r>
+      <w:r>
+        <w:rPr>
+          <w:lang w:val="ru-RU"/>
+        </w:rPr>
         <w:t xml:space="preserve"> </w:t>
       </w:r>
-      <w:proofErr w:type="gramStart"/>
-      <w:r>
-        <w:t>Contains(</w:t>
-      </w:r>
-      <w:proofErr w:type="gramEnd"/>
-      <w:r>
-        <w:t xml:space="preserve">long </w:t>
-      </w:r>
-      <w:proofErr w:type="spellStart"/>
-      <w:r>
-        <w:t>studentId</w:t>
-      </w:r>
-      <w:proofErr w:type="spellEnd"/>
-      <w:r>
-        <w:t xml:space="preserve">, long </w:t>
-      </w:r>
-      <w:proofErr w:type="spellStart"/>
-      <w:r>
-        <w:t>courseId</w:t>
-      </w:r>
-      <w:proofErr w:type="spellEnd"/>
-      <w:r>
-        <w:t>)</w:t>
-      </w:r>
-      <w:r>
-        <w:t>;</w:t>
-      </w:r>
-    </w:p>
-    <w:p>
-      <w:pPr>
-        <w:rPr>
-          <w:lang w:val="ru-RU"/>
-        </w:rPr>
-      </w:pPr>
-      <w:r>
-        <w:rPr>
-          <w:lang w:val="ru-RU"/>
-        </w:rPr>
-        <w:t>}</w:t>
-      </w:r>
-    </w:p>
-    <w:p>
-      <w:pPr>
-        <w:rPr>
-          <w:lang w:val="ru-RU"/>
-        </w:rPr>
-      </w:pPr>
-      <w:r>
-        <w:rPr>
-          <w:lang w:val="ru-RU"/>
-        </w:rPr>
-        <w:t xml:space="preserve">Предложить две различные реализации указанного интерфейса с различными подходами к </w:t>
-      </w:r>
-      <w:r>
-        <w:rPr>
-          <w:lang w:val="ru-RU"/>
-        </w:rPr>
-        <w:t xml:space="preserve">организации взаимодействия между потоками. Сравнить их быстродействие из соотношения, что 90% всех вызовов – </w:t>
-      </w:r>
-      <w:r>
-        <w:t>Contains</w:t>
-      </w:r>
-      <w:r>
-        <w:rPr>
-          <w:lang w:val="ru-RU"/>
-        </w:rPr>
-        <w:t xml:space="preserve">, </w:t>
-      </w:r>
-      <w:r>
-        <w:rPr>
-          <w:lang w:val="ru-RU"/>
-        </w:rPr>
-        <w:t xml:space="preserve">9% - </w:t>
-      </w:r>
-      <w:r>
-        <w:t>Add</w:t>
-      </w:r>
-      <w:r>
-        <w:rPr>
-          <w:lang w:val="ru-RU"/>
-        </w:rPr>
-        <w:t xml:space="preserve">, </w:t>
-      </w:r>
-      <w:r>
-        <w:rPr>
-          <w:lang w:val="ru-RU"/>
-        </w:rPr>
-        <w:t xml:space="preserve">1% - </w:t>
-      </w:r>
-      <w:r>
-        <w:t>Remove</w:t>
-      </w:r>
-      <w:r>
-        <w:rPr>
-          <w:lang w:val="ru-RU"/>
-        </w:rPr>
-        <w:t>.</w:t>
-      </w:r>
-      <w:r>
-        <w:rPr>
-          <w:lang w:val="ru-RU"/>
-        </w:rPr>
-        <w:t xml:space="preserve"> </w:t>
-      </w:r>
       <w:r>
         <w:rPr>
           <w:lang w:val="ru-RU"/>
         </w:rPr>
         <w:t>Использование библиотечных коллекций для организации конкурентного доступа не допускается.</w:t>
       </w:r>
-      <w:bookmarkStart w:id="0" w:name="_GoBack"/>
-      <w:bookmarkEnd w:id="0"/>
     </w:p>
     <w:p>
       <w:pPr>
@@ -1864,11 +1608,9 @@
         </w:rPr>
         <w:t xml:space="preserve">Во время ожидания ответа от сервера отображает текущую степень готовности на контроле вроде </w:t>
       </w:r>
-      <w:proofErr w:type="spellStart"/>
       <w:r>
         <w:t>ProgressBar</w:t>
       </w:r>
-      <w:proofErr w:type="spellEnd"/>
       <w:r>
         <w:rPr>
           <w:lang w:val="ru-RU"/>
@@ -2128,14 +1870,12 @@
         </w:rPr>
         <w:t>, \</w:t>
       </w:r>
-      <w:proofErr w:type="spellStart"/>
       <w:r>
         <w:rPr>
           <w:b/>
         </w:rPr>
         <w:t>obj</w:t>
       </w:r>
-      <w:proofErr w:type="spellEnd"/>
       <w:r>
         <w:rPr>
           <w:b/>
@@ -2143,14 +1883,12 @@
         </w:rPr>
         <w:t xml:space="preserve"> и файлами с расширением .</w:t>
       </w:r>
-      <w:proofErr w:type="spellStart"/>
       <w:r>
         <w:rPr>
           <w:b/>
         </w:rPr>
         <w:t>suo</w:t>
       </w:r>
-      <w:proofErr w:type="spellEnd"/>
       <w:r>
         <w:rPr>
           <w:b/>
@@ -2170,7 +1908,7 @@
 </file>
 
 <file path=word/numbering.xml><?xml version="1.0" encoding="utf-8"?>
-<w:numbering xmlns:wpc="http://schemas.microsoft.com/office/word/2010/wordprocessingCanvas" xmlns:cx="http://schemas.microsoft.com/office/drawing/2014/chartex" xmlns:cx1="http://schemas.microsoft.com/office/drawing/2015/9/8/chartex" xmlns:cx2="http://schemas.microsoft.com/office/drawing/2015/10/21/chartex" xmlns:mc="http://schemas.openxmlformats.org/markup-compatibility/2006" xmlns:o="urn:schemas-microsoft-com:office:office" xmlns:r="http://schemas.openxmlformats.org/officeDocument/2006/relationships" xmlns:m="http://schemas.openxmlformats.org/officeDocument/2006/math" xmlns:v="urn:schemas-microsoft-com:vml" xmlns:wp14="http://schemas.microsoft.com/office/word/2010/wordprocessingDrawing" xmlns:wp="http://schemas.openxmlformats.org/drawingml/2006/wordprocessingDrawing" xmlns:w10="urn:schemas-microsoft-com:office:word" xmlns:w="http://schemas.openxmlformats.org/wordprocessingml/2006/main" xmlns:w14="http://schemas.microsoft.com/office/word/2010/wordml" xmlns:w15="http://schemas.microsoft.com/office/word/2012/wordml" xmlns:w16se="http://schemas.microsoft.com/office/word/2015/wordml/symex" xmlns:wpg="http://schemas.microsoft.com/office/word/2010/wordprocessingGroup" xmlns:wpi="http://schemas.microsoft.com/office/word/2010/wordprocessingInk" xmlns:wne="http://schemas.microsoft.com/office/word/2006/wordml" xmlns:wps="http://schemas.microsoft.com/office/word/2010/wordprocessingShape" mc:Ignorable="w14 w15 w16se wp14">
+<w:numbering xmlns:wpc="http://schemas.microsoft.com/office/word/2010/wordprocessingCanvas" xmlns:mc="http://schemas.openxmlformats.org/markup-compatibility/2006" xmlns:o="urn:schemas-microsoft-com:office:office" xmlns:r="http://schemas.openxmlformats.org/officeDocument/2006/relationships" xmlns:m="http://schemas.openxmlformats.org/officeDocument/2006/math" xmlns:v="urn:schemas-microsoft-com:vml" xmlns:wp14="http://schemas.microsoft.com/office/word/2010/wordprocessingDrawing" xmlns:wp="http://schemas.openxmlformats.org/drawingml/2006/wordprocessingDrawing" xmlns:w10="urn:schemas-microsoft-com:office:word" xmlns:w="http://schemas.openxmlformats.org/wordprocessingml/2006/main" xmlns:w14="http://schemas.microsoft.com/office/word/2010/wordml" xmlns:w15="http://schemas.microsoft.com/office/word/2012/wordml" xmlns:wpg="http://schemas.microsoft.com/office/word/2010/wordprocessingGroup" xmlns:wpi="http://schemas.microsoft.com/office/word/2010/wordprocessingInk" xmlns:wne="http://schemas.microsoft.com/office/word/2006/wordml" xmlns:wps="http://schemas.microsoft.com/office/word/2010/wordprocessingShape" mc:Ignorable="w14 w15 wp14">
   <w:abstractNum w:abstractNumId="0" w15:restartNumberingAfterBreak="0">
     <w:nsid w:val="10A4219E"/>
     <w:multiLevelType w:val="hybridMultilevel"/>
@@ -3718,7 +3456,7 @@
 </file>
 
 <file path=word/styles.xml><?xml version="1.0" encoding="utf-8"?>
-<w:styles xmlns:mc="http://schemas.openxmlformats.org/markup-compatibility/2006" xmlns:r="http://schemas.openxmlformats.org/officeDocument/2006/relationships" xmlns:w="http://schemas.openxmlformats.org/wordprocessingml/2006/main" xmlns:w14="http://schemas.microsoft.com/office/word/2010/wordml" xmlns:w15="http://schemas.microsoft.com/office/word/2012/wordml" xmlns:w16se="http://schemas.microsoft.com/office/word/2015/wordml/symex" mc:Ignorable="w14 w15 w16se">
+<w:styles xmlns:mc="http://schemas.openxmlformats.org/markup-compatibility/2006" xmlns:r="http://schemas.openxmlformats.org/officeDocument/2006/relationships" xmlns:w="http://schemas.openxmlformats.org/wordprocessingml/2006/main" xmlns:w14="http://schemas.microsoft.com/office/word/2010/wordml" xmlns:w15="http://schemas.microsoft.com/office/word/2012/wordml" mc:Ignorable="w14 w15">
   <w:docDefaults>
     <w:rPrDefault>
       <w:rPr>
@@ -3728,7 +3466,7 @@
     </w:rPrDefault>
     <w:pPrDefault/>
   </w:docDefaults>
-  <w:latentStyles w:defLockedState="0" w:defUIPriority="99" w:defSemiHidden="0" w:defUnhideWhenUsed="0" w:defQFormat="0" w:count="373">
+  <w:latentStyles w:defLockedState="0" w:defUIPriority="99" w:defSemiHidden="0" w:defUnhideWhenUsed="0" w:defQFormat="0" w:count="371">
     <w:lsdException w:name="Normal" w:uiPriority="0" w:qFormat="1"/>
     <w:lsdException w:name="heading 1" w:uiPriority="9" w:qFormat="1"/>
     <w:lsdException w:name="heading 2" w:semiHidden="1" w:uiPriority="9" w:unhideWhenUsed="1" w:qFormat="1"/>
@@ -3834,6 +3572,7 @@
     <w:lsdException w:name="HTML Sample" w:semiHidden="1" w:unhideWhenUsed="1"/>
     <w:lsdException w:name="HTML Typewriter" w:semiHidden="1" w:unhideWhenUsed="1"/>
     <w:lsdException w:name="HTML Variable" w:semiHidden="1" w:unhideWhenUsed="1"/>
+    <w:lsdException w:name="Normal Table" w:semiHidden="1" w:unhideWhenUsed="1"/>
     <w:lsdException w:name="annotation subject" w:semiHidden="1" w:unhideWhenUsed="1"/>
     <w:lsdException w:name="No List" w:semiHidden="1" w:unhideWhenUsed="1"/>
     <w:lsdException w:name="Outline List 1" w:semiHidden="1" w:unhideWhenUsed="1"/>
@@ -3879,9 +3618,11 @@
     <w:lsdException w:name="Table Subtle 1" w:semiHidden="1" w:unhideWhenUsed="1"/>
     <w:lsdException w:name="Table Subtle 2" w:semiHidden="1" w:unhideWhenUsed="1"/>
     <w:lsdException w:name="Table Web 1" w:semiHidden="1" w:unhideWhenUsed="1"/>
+    <w:lsdException w:name="Table Web 2" w:semiHidden="1" w:unhideWhenUsed="1"/>
     <w:lsdException w:name="Table Web 3" w:semiHidden="1" w:unhideWhenUsed="1"/>
     <w:lsdException w:name="Balloon Text" w:semiHidden="1" w:unhideWhenUsed="1"/>
     <w:lsdException w:name="Table Grid" w:uiPriority="39"/>
+    <w:lsdException w:name="Table Theme" w:semiHidden="1" w:unhideWhenUsed="1"/>
     <w:lsdException w:name="Placeholder Text" w:semiHidden="1"/>
     <w:lsdException w:name="No Spacing" w:uiPriority="1" w:qFormat="1"/>
     <w:lsdException w:name="Light Shading" w:uiPriority="60"/>
@@ -4097,8 +3838,6 @@
     <w:lsdException w:name="List Table 5 Dark Accent 6" w:uiPriority="50"/>
     <w:lsdException w:name="List Table 6 Colorful Accent 6" w:uiPriority="51"/>
     <w:lsdException w:name="List Table 7 Colorful Accent 6" w:uiPriority="52"/>
-    <w:lsdException w:name="Mention" w:semiHidden="1" w:unhideWhenUsed="1"/>
-    <w:lsdException w:name="Smart Hyperlink" w:semiHidden="1" w:unhideWhenUsed="1"/>
   </w:latentStyles>
   <w:style w:type="paragraph" w:default="1" w:styleId="Normal">
     <w:name w:val="Normal"/>

</xml_diff>